<commit_message>
test in the iPad file
</commit_message>
<xml_diff>
--- a/Week 3 - Answers to Stephen's Blog.docx
+++ b/Week 3 - Answers to Stephen's Blog.docx
@@ -243,11 +243,12 @@
       <w:pPr>
         <w:rPr>
           <w:rFonts w:asciiTheme="majorHAnsi" w:eastAsia="Times New Roman" w:hAnsiTheme="majorHAnsi" w:cs="Lucida Grande"/>
-          <w:color w:val="333333"/>
-          <w:sz w:val="22"/>
-          <w:szCs w:val="22"/>
-          <w:shd w:val="clear" w:color="auto" w:fill="EDEFF4"/>
-          <w:lang w:eastAsia="en-US"/>
+          <w:b/>
+          <w:bCs/>
+          <w:color w:val="333333"/>
+          <w:sz w:val="22"/>
+          <w:szCs w:val="22"/>
+          <w:shd w:val="clear" w:color="auto" w:fill="EDEFF4"/>
         </w:rPr>
       </w:pPr>
       <w:r>
@@ -281,119 +282,113 @@
           <w:shd w:val="clear" w:color="auto" w:fill="EDEFF4"/>
           <w:lang w:eastAsia="en-US"/>
         </w:rPr>
-        <w:t>tements that appeared positive - that is if you don't question the rhetoric too closely. </w:t>
-      </w:r>
-    </w:p>
-    <w:p>
-      <w:pPr>
-        <w:pStyle w:val="Heading2"/>
-        <w:shd w:val="clear" w:color="auto" w:fill="FFFFFF"/>
-        <w:spacing w:before="675" w:beforeAutospacing="0" w:after="0" w:afterAutospacing="0"/>
-        <w:textAlignment w:val="baseline"/>
-        <w:rPr>
-          <w:rFonts w:asciiTheme="majorHAnsi" w:eastAsia="Times New Roman" w:hAnsiTheme="majorHAnsi" w:cs="Lucida Grande"/>
-          <w:b w:val="0"/>
-          <w:bCs w:val="0"/>
-          <w:color w:val="333333"/>
-          <w:sz w:val="22"/>
-          <w:szCs w:val="22"/>
-          <w:shd w:val="clear" w:color="auto" w:fill="EDEFF4"/>
-        </w:rPr>
-      </w:pPr>
-      <w:r>
-        <w:rPr>
-          <w:rFonts w:asciiTheme="majorHAnsi" w:eastAsia="Times New Roman" w:hAnsiTheme="majorHAnsi" w:cs="Lucida Grande"/>
-          <w:b w:val="0"/>
-          <w:bCs w:val="0"/>
-          <w:color w:val="333333"/>
-          <w:sz w:val="22"/>
-          <w:szCs w:val="22"/>
-          <w:shd w:val="clear" w:color="auto" w:fill="EDEFF4"/>
-        </w:rPr>
-        <w:t xml:space="preserve">Sometimes I </w:t>
-      </w:r>
-      <w:r>
-        <w:rPr>
-          <w:rFonts w:asciiTheme="majorHAnsi" w:eastAsia="Times New Roman" w:hAnsiTheme="majorHAnsi" w:cs="Lucida Grande"/>
-          <w:b w:val="0"/>
-          <w:bCs w:val="0"/>
-          <w:color w:val="333333"/>
-          <w:sz w:val="22"/>
-          <w:szCs w:val="22"/>
-          <w:shd w:val="clear" w:color="auto" w:fill="EDEFF4"/>
-        </w:rPr>
-        <w:t xml:space="preserve">find hard to comment on views of UK politics as an outsider from South America. In here this minister would be Pele, </w:t>
-      </w:r>
-      <w:proofErr w:type="spellStart"/>
-      <w:r>
-        <w:rPr>
-          <w:rFonts w:asciiTheme="majorHAnsi" w:eastAsia="Times New Roman" w:hAnsiTheme="majorHAnsi" w:cs="Lucida Grande"/>
-          <w:b w:val="0"/>
-          <w:bCs w:val="0"/>
-          <w:color w:val="333333"/>
-          <w:sz w:val="22"/>
-          <w:szCs w:val="22"/>
-          <w:shd w:val="clear" w:color="auto" w:fill="EDEFF4"/>
-        </w:rPr>
-        <w:t>Maradona</w:t>
-      </w:r>
-      <w:proofErr w:type="spellEnd"/>
-      <w:r>
-        <w:rPr>
-          <w:rFonts w:asciiTheme="majorHAnsi" w:eastAsia="Times New Roman" w:hAnsiTheme="majorHAnsi" w:cs="Lucida Grande"/>
-          <w:b w:val="0"/>
-          <w:bCs w:val="0"/>
-          <w:color w:val="333333"/>
-          <w:sz w:val="22"/>
-          <w:szCs w:val="22"/>
-          <w:shd w:val="clear" w:color="auto" w:fill="EDEFF4"/>
-        </w:rPr>
-        <w:t xml:space="preserve"> and </w:t>
-      </w:r>
-      <w:proofErr w:type="spellStart"/>
-      <w:r>
-        <w:rPr>
-          <w:rFonts w:asciiTheme="majorHAnsi" w:eastAsia="Times New Roman" w:hAnsiTheme="majorHAnsi" w:cs="Lucida Grande"/>
-          <w:b w:val="0"/>
-          <w:bCs w:val="0"/>
-          <w:color w:val="333333"/>
-          <w:sz w:val="22"/>
-          <w:szCs w:val="22"/>
-          <w:shd w:val="clear" w:color="auto" w:fill="EDEFF4"/>
-        </w:rPr>
-        <w:t>Messi</w:t>
-      </w:r>
-      <w:proofErr w:type="spellEnd"/>
-      <w:r>
-        <w:rPr>
-          <w:rFonts w:asciiTheme="majorHAnsi" w:eastAsia="Times New Roman" w:hAnsiTheme="majorHAnsi" w:cs="Lucida Grande"/>
-          <w:b w:val="0"/>
-          <w:bCs w:val="0"/>
-          <w:color w:val="333333"/>
-          <w:sz w:val="22"/>
-          <w:szCs w:val="22"/>
-          <w:shd w:val="clear" w:color="auto" w:fill="EDEFF4"/>
-        </w:rPr>
-        <w:t xml:space="preserve"> all together.</w:t>
-      </w:r>
-      <w:r>
-        <w:rPr>
-          <w:rFonts w:asciiTheme="majorHAnsi" w:eastAsia="Times New Roman" w:hAnsiTheme="majorHAnsi" w:cs="Lucida Grande"/>
-          <w:b w:val="0"/>
-          <w:bCs w:val="0"/>
-          <w:color w:val="333333"/>
-          <w:sz w:val="22"/>
-          <w:szCs w:val="22"/>
-          <w:shd w:val="clear" w:color="auto" w:fill="EDEFF4"/>
-        </w:rPr>
-        <w:t xml:space="preserve"> Of course I would like to see what results he has delivered from his official programme. </w:t>
-      </w:r>
-      <w:proofErr w:type="gramStart"/>
-      <w:r>
-        <w:rPr>
-          <w:rFonts w:asciiTheme="majorHAnsi" w:eastAsia="Times New Roman" w:hAnsiTheme="majorHAnsi" w:cs="Lucida Grande"/>
-          <w:b w:val="0"/>
-          <w:bCs w:val="0"/>
+        <w:t>tements that appeared positive.</w:t>
+      </w:r>
+      <w:r>
+        <w:rPr>
+          <w:rFonts w:asciiTheme="majorHAnsi" w:eastAsia="Times New Roman" w:hAnsiTheme="majorHAnsi" w:cs="Lucida Grande"/>
+          <w:color w:val="333333"/>
+          <w:sz w:val="22"/>
+          <w:szCs w:val="22"/>
+          <w:shd w:val="clear" w:color="auto" w:fill="EDEFF4"/>
+        </w:rPr>
+        <w:t xml:space="preserve"> </w:t>
+      </w:r>
+      <w:r>
+        <w:rPr>
+          <w:rFonts w:asciiTheme="majorHAnsi" w:eastAsia="Times New Roman" w:hAnsiTheme="majorHAnsi" w:cs="Lucida Grande"/>
+          <w:color w:val="333333"/>
+          <w:sz w:val="22"/>
+          <w:szCs w:val="22"/>
+          <w:shd w:val="clear" w:color="auto" w:fill="EDEFF4"/>
+        </w:rPr>
+        <w:t>Perhaps my perception as a</w:t>
+      </w:r>
+      <w:r>
+        <w:rPr>
+          <w:rFonts w:asciiTheme="majorHAnsi" w:eastAsia="Times New Roman" w:hAnsiTheme="majorHAnsi" w:cs="Lucida Grande"/>
+          <w:color w:val="333333"/>
+          <w:sz w:val="22"/>
+          <w:szCs w:val="22"/>
+          <w:shd w:val="clear" w:color="auto" w:fill="EDEFF4"/>
+        </w:rPr>
+        <w:t>n</w:t>
+      </w:r>
+      <w:r>
+        <w:rPr>
+          <w:rFonts w:asciiTheme="majorHAnsi" w:eastAsia="Times New Roman" w:hAnsiTheme="majorHAnsi" w:cs="Lucida Grande"/>
+          <w:color w:val="333333"/>
+          <w:sz w:val="22"/>
+          <w:szCs w:val="22"/>
+          <w:shd w:val="clear" w:color="auto" w:fill="EDEFF4"/>
+        </w:rPr>
+        <w:t xml:space="preserve"> outsider </w:t>
+      </w:r>
+      <w:r>
+        <w:rPr>
+          <w:rFonts w:asciiTheme="majorHAnsi" w:eastAsia="Times New Roman" w:hAnsiTheme="majorHAnsi" w:cs="Lucida Grande"/>
+          <w:color w:val="333333"/>
+          <w:sz w:val="22"/>
+          <w:szCs w:val="22"/>
+          <w:shd w:val="clear" w:color="auto" w:fill="EDEFF4"/>
+        </w:rPr>
+        <w:t>from South America</w:t>
+      </w:r>
+      <w:r>
+        <w:rPr>
+          <w:rFonts w:asciiTheme="majorHAnsi" w:eastAsia="Times New Roman" w:hAnsiTheme="majorHAnsi" w:cs="Lucida Grande"/>
+          <w:color w:val="333333"/>
+          <w:sz w:val="22"/>
+          <w:szCs w:val="22"/>
+          <w:shd w:val="clear" w:color="auto" w:fill="EDEFF4"/>
+        </w:rPr>
+        <w:t xml:space="preserve"> is that even politicians are better prepared (even to give a speech) there then in here. </w:t>
+      </w:r>
+      <w:r>
+        <w:rPr>
+          <w:rFonts w:asciiTheme="majorHAnsi" w:eastAsia="Times New Roman" w:hAnsiTheme="majorHAnsi" w:cs="Lucida Grande"/>
+          <w:color w:val="333333"/>
+          <w:sz w:val="22"/>
+          <w:szCs w:val="22"/>
+          <w:shd w:val="clear" w:color="auto" w:fill="EDEFF4"/>
+        </w:rPr>
+        <w:t>In here this minister would be Pele, Maradona and Messi all together.</w:t>
+      </w:r>
+      <w:r>
+        <w:rPr>
+          <w:rFonts w:asciiTheme="majorHAnsi" w:eastAsia="Times New Roman" w:hAnsiTheme="majorHAnsi" w:cs="Lucida Grande"/>
+          <w:color w:val="333333"/>
+          <w:sz w:val="22"/>
+          <w:szCs w:val="22"/>
+          <w:shd w:val="clear" w:color="auto" w:fill="EDEFF4"/>
+        </w:rPr>
+        <w:t xml:space="preserve"> </w:t>
+      </w:r>
+      <w:r>
+        <w:rPr>
+          <w:rFonts w:asciiTheme="majorHAnsi" w:eastAsia="Times New Roman" w:hAnsiTheme="majorHAnsi" w:cs="Lucida Grande"/>
+          <w:color w:val="333333"/>
+          <w:sz w:val="22"/>
+          <w:szCs w:val="22"/>
+          <w:shd w:val="clear" w:color="auto" w:fill="EDEFF4"/>
+        </w:rPr>
+        <w:t>None of our lea</w:t>
+      </w:r>
+      <w:bookmarkStart w:id="0" w:name="_GoBack"/>
+      <w:bookmarkEnd w:id="0"/>
+      <w:r>
+        <w:rPr>
+          <w:rFonts w:asciiTheme="majorHAnsi" w:eastAsia="Times New Roman" w:hAnsiTheme="majorHAnsi" w:cs="Lucida Grande"/>
+          <w:color w:val="333333"/>
+          <w:sz w:val="22"/>
+          <w:szCs w:val="22"/>
+          <w:shd w:val="clear" w:color="auto" w:fill="EDEFF4"/>
+        </w:rPr>
+        <w:t xml:space="preserve">ders here are talking about those things. </w:t>
+      </w:r>
+      <w:r>
+        <w:rPr>
+          <w:rFonts w:asciiTheme="majorHAnsi" w:eastAsia="Times New Roman" w:hAnsiTheme="majorHAnsi" w:cs="Lucida Grande"/>
           <w:color w:val="333333"/>
           <w:sz w:val="22"/>
           <w:szCs w:val="22"/>
@@ -404,8 +399,6 @@
       <w:r>
         <w:rPr>
           <w:rFonts w:asciiTheme="majorHAnsi" w:eastAsia="Times New Roman" w:hAnsiTheme="majorHAnsi" w:cs="Lucida Grande"/>
-          <w:b w:val="0"/>
-          <w:bCs w:val="0"/>
           <w:color w:val="333333"/>
           <w:sz w:val="22"/>
           <w:szCs w:val="22"/>
@@ -416,53 +409,22 @@
       <w:r>
         <w:rPr>
           <w:rFonts w:asciiTheme="majorHAnsi" w:eastAsia="Times New Roman" w:hAnsiTheme="majorHAnsi" w:cs="Lucida Grande"/>
-          <w:b w:val="0"/>
-          <w:bCs w:val="0"/>
-          <w:color w:val="333333"/>
-          <w:sz w:val="22"/>
-          <w:szCs w:val="22"/>
-          <w:shd w:val="clear" w:color="auto" w:fill="EDEFF4"/>
-        </w:rPr>
-        <w:t>MOOC</w:t>
-      </w:r>
-      <w:proofErr w:type="gramEnd"/>
-      <w:r>
-        <w:rPr>
-          <w:rFonts w:asciiTheme="majorHAnsi" w:eastAsia="Times New Roman" w:hAnsiTheme="majorHAnsi" w:cs="Lucida Grande"/>
-          <w:b w:val="0"/>
-          <w:bCs w:val="0"/>
-          <w:color w:val="333333"/>
-          <w:sz w:val="22"/>
-          <w:szCs w:val="22"/>
-          <w:shd w:val="clear" w:color="auto" w:fill="EDEFF4"/>
-        </w:rPr>
-        <w:t xml:space="preserve">, </w:t>
-      </w:r>
-      <w:proofErr w:type="gramStart"/>
-      <w:r>
-        <w:rPr>
-          <w:rFonts w:asciiTheme="majorHAnsi" w:eastAsia="Times New Roman" w:hAnsiTheme="majorHAnsi" w:cs="Lucida Grande"/>
-          <w:b w:val="0"/>
-          <w:bCs w:val="0"/>
-          <w:color w:val="333333"/>
-          <w:sz w:val="22"/>
-          <w:szCs w:val="22"/>
-          <w:shd w:val="clear" w:color="auto" w:fill="EDEFF4"/>
-        </w:rPr>
-        <w:t>we only get the naysayers</w:t>
-      </w:r>
-      <w:proofErr w:type="gramEnd"/>
-      <w:r>
-        <w:rPr>
-          <w:rFonts w:asciiTheme="majorHAnsi" w:eastAsia="Times New Roman" w:hAnsiTheme="majorHAnsi" w:cs="Lucida Grande"/>
-          <w:b w:val="0"/>
-          <w:bCs w:val="0"/>
-          <w:color w:val="333333"/>
-          <w:sz w:val="22"/>
-          <w:szCs w:val="22"/>
-          <w:shd w:val="clear" w:color="auto" w:fill="EDEFF4"/>
-        </w:rPr>
-        <w:t xml:space="preserve">. For you to have one idea, secondary </w:t>
+          <w:color w:val="333333"/>
+          <w:sz w:val="22"/>
+          <w:szCs w:val="22"/>
+          <w:shd w:val="clear" w:color="auto" w:fill="EDEFF4"/>
+        </w:rPr>
+        <w:t xml:space="preserve">MOOC, </w:t>
+      </w:r>
+      <w:r>
+        <w:rPr>
+          <w:rFonts w:asciiTheme="majorHAnsi" w:eastAsia="Times New Roman" w:hAnsiTheme="majorHAnsi" w:cs="Lucida Grande"/>
+          <w:color w:val="333333"/>
+          <w:sz w:val="22"/>
+          <w:szCs w:val="22"/>
+          <w:shd w:val="clear" w:color="auto" w:fill="EDEFF4"/>
+        </w:rPr>
+        <w:t xml:space="preserve">we only get the naysayers. For you to have one idea, secondary </w:t>
       </w:r>
     </w:p>
     <w:p>
@@ -490,8 +452,6 @@
         </w:rPr>
         <w:t xml:space="preserve">   </w:t>
       </w:r>
-      <w:bookmarkStart w:id="0" w:name="_GoBack"/>
-      <w:bookmarkEnd w:id="0"/>
     </w:p>
     <w:sectPr>
       <w:pgSz w:w="11900" w:h="16840"/>
@@ -689,6 +649,7 @@
   <w:style w:type="character" w:default="1" w:styleId="DefaultParagraphFont">
     <w:name w:val="Default Paragraph Font"/>
     <w:uiPriority w:val="1"/>
+    <w:semiHidden/>
     <w:unhideWhenUsed/>
   </w:style>
   <w:style w:type="table" w:default="1" w:styleId="TableNormal">
@@ -987,6 +948,7 @@
   <w:style w:type="character" w:default="1" w:styleId="DefaultParagraphFont">
     <w:name w:val="Default Paragraph Font"/>
     <w:uiPriority w:val="1"/>
+    <w:semiHidden/>
     <w:unhideWhenUsed/>
   </w:style>
   <w:style w:type="table" w:default="1" w:styleId="TableNormal">

</xml_diff>